<commit_message>
updated some fields in database description
git-svn-id: https://svn.cryptool.org/CrypTool2/trunk@7549 9b0d660e-8ab2-dd11-ad6d-000c29d71a56
</commit_message>
<xml_diff>
--- a/Documentation/ArchitectureAndDesign/CrypToolStore/CrypToolStoreDatabase - Whitepaper.docx
+++ b/Documentation/ArchitectureAndDesign/CrypToolStore/CrypToolStoreDatabase - Whitepaper.docx
@@ -11,6 +11,7 @@
           <w:lang w:val="en-US"/>
         </w:rPr>
       </w:pPr>
+      <w:proofErr w:type="spellStart"/>
       <w:r>
         <w:rPr>
           <w:b/>
@@ -27,6 +28,7 @@
         </w:rPr>
         <w:t>Database</w:t>
       </w:r>
+      <w:proofErr w:type="spellEnd"/>
       <w:r>
         <w:rPr>
           <w:b/>
@@ -69,6 +71,7 @@
         </w:rPr>
         <w:t xml:space="preserve">The </w:t>
       </w:r>
+      <w:proofErr w:type="spellStart"/>
       <w:r>
         <w:rPr>
           <w:b/>
@@ -76,11 +79,26 @@
         </w:rPr>
         <w:t>CrypToolStoreDatabase</w:t>
       </w:r>
-      <w:r>
-        <w:rPr>
-          <w:lang w:val="en-US"/>
-        </w:rPr>
-        <w:t xml:space="preserve"> is the “ground truth” of the CrypToolStore. It stores “everything”:</w:t>
+      <w:proofErr w:type="spellEnd"/>
+      <w:r>
+        <w:rPr>
+          <w:lang w:val="en-US"/>
+        </w:rPr>
+        <w:t xml:space="preserve"> is the “ground truth” of the </w:t>
+      </w:r>
+      <w:proofErr w:type="spellStart"/>
+      <w:r>
+        <w:rPr>
+          <w:lang w:val="en-US"/>
+        </w:rPr>
+        <w:t>CrypToolStore</w:t>
+      </w:r>
+      <w:proofErr w:type="spellEnd"/>
+      <w:r>
+        <w:rPr>
+          <w:lang w:val="en-US"/>
+        </w:rPr>
+        <w:t>. It stores “everything”:</w:t>
       </w:r>
     </w:p>
     <w:p>
@@ -112,11 +130,19 @@
           <w:lang w:val="en-US"/>
         </w:rPr>
       </w:pPr>
-      <w:r>
-        <w:rPr>
-          <w:lang w:val="en-US"/>
-        </w:rPr>
-        <w:t>CrypToolStorePlugins source code</w:t>
+      <w:proofErr w:type="spellStart"/>
+      <w:r>
+        <w:rPr>
+          <w:lang w:val="en-US"/>
+        </w:rPr>
+        <w:t>CrypToolStorePlugins</w:t>
+      </w:r>
+      <w:proofErr w:type="spellEnd"/>
+      <w:r>
+        <w:rPr>
+          <w:lang w:val="en-US"/>
+        </w:rPr>
+        <w:t xml:space="preserve"> source code</w:t>
       </w:r>
     </w:p>
     <w:p>
@@ -130,11 +156,19 @@
           <w:lang w:val="en-US"/>
         </w:rPr>
       </w:pPr>
-      <w:r>
-        <w:rPr>
-          <w:lang w:val="en-US"/>
-        </w:rPr>
-        <w:t>CrypToolStorePlugin assemblies</w:t>
+      <w:proofErr w:type="spellStart"/>
+      <w:r>
+        <w:rPr>
+          <w:lang w:val="en-US"/>
+        </w:rPr>
+        <w:t>CrypToolStorePlugin</w:t>
+      </w:r>
+      <w:proofErr w:type="spellEnd"/>
+      <w:r>
+        <w:rPr>
+          <w:lang w:val="en-US"/>
+        </w:rPr>
+        <w:t xml:space="preserve"> assemblies</w:t>
       </w:r>
     </w:p>
     <w:p>
@@ -504,6 +538,7 @@
           <w:lang w:val="en-US"/>
         </w:rPr>
       </w:pPr>
+      <w:proofErr w:type="spellStart"/>
       <w:r>
         <w:rPr>
           <w:b/>
@@ -518,6 +553,7 @@
         </w:rPr>
         <w:t>Data</w:t>
       </w:r>
+      <w:proofErr w:type="spellEnd"/>
     </w:p>
     <w:p>
       <w:pPr>
@@ -710,12 +746,14 @@
                 <w:lang w:val="en-US"/>
               </w:rPr>
             </w:pPr>
+            <w:proofErr w:type="spellStart"/>
             <w:r>
               <w:rPr>
                 <w:lang w:val="en-US"/>
               </w:rPr>
               <w:t>Firstname</w:t>
             </w:r>
+            <w:proofErr w:type="spellEnd"/>
           </w:p>
         </w:tc>
         <w:tc>
@@ -766,12 +804,14 @@
                 <w:lang w:val="en-US"/>
               </w:rPr>
             </w:pPr>
+            <w:proofErr w:type="spellStart"/>
             <w:r>
               <w:rPr>
                 <w:lang w:val="en-US"/>
               </w:rPr>
               <w:t>Lastname</w:t>
             </w:r>
+            <w:proofErr w:type="spellEnd"/>
           </w:p>
         </w:tc>
         <w:tc>
@@ -790,8 +830,6 @@
               </w:rPr>
               <w:t>Varchar (10</w:t>
             </w:r>
-            <w:bookmarkStart w:id="0" w:name="_GoBack"/>
-            <w:bookmarkEnd w:id="0"/>
             <w:r>
               <w:rPr>
                 <w:lang w:val="en-US"/>
@@ -975,12 +1013,14 @@
                 <w:lang w:val="en-US"/>
               </w:rPr>
             </w:pPr>
+            <w:proofErr w:type="spellStart"/>
             <w:r>
               <w:rPr>
                 <w:lang w:val="en-US"/>
               </w:rPr>
               <w:t>PluginName</w:t>
             </w:r>
+            <w:proofErr w:type="spellEnd"/>
           </w:p>
         </w:tc>
         <w:tc>
@@ -1111,12 +1151,14 @@
                 <w:lang w:val="en-US"/>
               </w:rPr>
             </w:pPr>
+            <w:proofErr w:type="spellStart"/>
             <w:r>
               <w:rPr>
                 <w:lang w:val="en-US"/>
               </w:rPr>
               <w:t>PluginShortDescription</w:t>
             </w:r>
+            <w:proofErr w:type="spellEnd"/>
           </w:p>
         </w:tc>
         <w:tc>
@@ -1161,12 +1203,14 @@
                 <w:lang w:val="en-US"/>
               </w:rPr>
             </w:pPr>
+            <w:proofErr w:type="spellStart"/>
             <w:r>
               <w:rPr>
                 <w:lang w:val="en-US"/>
               </w:rPr>
               <w:t>PluginLongDescription</w:t>
             </w:r>
+            <w:proofErr w:type="spellEnd"/>
           </w:p>
         </w:tc>
         <w:tc>
@@ -1211,12 +1255,14 @@
                 <w:lang w:val="en-US"/>
               </w:rPr>
             </w:pPr>
+            <w:proofErr w:type="spellStart"/>
             <w:r>
               <w:rPr>
                 <w:lang w:val="en-US"/>
               </w:rPr>
               <w:t>AuthorNames</w:t>
             </w:r>
+            <w:proofErr w:type="spellEnd"/>
           </w:p>
         </w:tc>
         <w:tc>
@@ -1261,12 +1307,14 @@
                 <w:lang w:val="en-US"/>
               </w:rPr>
             </w:pPr>
+            <w:proofErr w:type="spellStart"/>
             <w:r>
               <w:rPr>
                 <w:lang w:val="en-US"/>
               </w:rPr>
               <w:t>AuthorEmails</w:t>
             </w:r>
+            <w:proofErr w:type="spellEnd"/>
           </w:p>
         </w:tc>
         <w:tc>
@@ -1311,12 +1359,14 @@
                 <w:lang w:val="en-US"/>
               </w:rPr>
             </w:pPr>
+            <w:proofErr w:type="spellStart"/>
             <w:r>
               <w:rPr>
                 <w:lang w:val="en-US"/>
               </w:rPr>
               <w:t>AuthorInstitutes</w:t>
             </w:r>
+            <w:proofErr w:type="spellEnd"/>
           </w:p>
         </w:tc>
         <w:tc>
@@ -1361,12 +1411,14 @@
                 <w:lang w:val="en-US"/>
               </w:rPr>
             </w:pPr>
+            <w:proofErr w:type="spellStart"/>
             <w:r>
               <w:rPr>
                 <w:lang w:val="en-US"/>
               </w:rPr>
               <w:t>PluginIcon</w:t>
             </w:r>
+            <w:proofErr w:type="spellEnd"/>
           </w:p>
         </w:tc>
         <w:tc>
@@ -1411,12 +1463,14 @@
                 <w:lang w:val="en-US"/>
               </w:rPr>
             </w:pPr>
+            <w:proofErr w:type="spellStart"/>
             <w:r>
               <w:rPr>
                 <w:lang w:val="en-US"/>
               </w:rPr>
               <w:t>ActiveVersion</w:t>
             </w:r>
+            <w:proofErr w:type="spellEnd"/>
           </w:p>
         </w:tc>
         <w:tc>
@@ -1563,12 +1617,14 @@
                 <w:lang w:val="en-US"/>
               </w:rPr>
             </w:pPr>
+            <w:proofErr w:type="spellStart"/>
             <w:r>
               <w:rPr>
                 <w:lang w:val="en-US"/>
               </w:rPr>
               <w:t>PluginName</w:t>
             </w:r>
+            <w:proofErr w:type="spellEnd"/>
           </w:p>
         </w:tc>
         <w:tc>
@@ -1631,12 +1687,14 @@
                 <w:lang w:val="en-US"/>
               </w:rPr>
             </w:pPr>
+            <w:proofErr w:type="spellStart"/>
             <w:r>
               <w:rPr>
                 <w:lang w:val="en-US"/>
               </w:rPr>
               <w:t>PluginVersion</w:t>
             </w:r>
+            <w:proofErr w:type="spellEnd"/>
           </w:p>
         </w:tc>
         <w:tc>
@@ -1687,12 +1745,14 @@
                 <w:lang w:val="en-US"/>
               </w:rPr>
             </w:pPr>
+            <w:proofErr w:type="spellStart"/>
             <w:r>
               <w:rPr>
                 <w:lang w:val="en-US"/>
               </w:rPr>
               <w:t>BuildVersion</w:t>
             </w:r>
+            <w:proofErr w:type="spellEnd"/>
           </w:p>
         </w:tc>
         <w:tc>
@@ -1737,12 +1797,14 @@
                 <w:lang w:val="en-US"/>
               </w:rPr>
             </w:pPr>
+            <w:proofErr w:type="spellStart"/>
             <w:r>
               <w:rPr>
                 <w:lang w:val="en-US"/>
               </w:rPr>
               <w:t>Zipfile</w:t>
             </w:r>
+            <w:proofErr w:type="spellEnd"/>
           </w:p>
         </w:tc>
         <w:tc>
@@ -1787,12 +1849,14 @@
                 <w:lang w:val="en-US"/>
               </w:rPr>
             </w:pPr>
+            <w:proofErr w:type="spellStart"/>
             <w:r>
               <w:rPr>
                 <w:lang w:val="en-US"/>
               </w:rPr>
               <w:t>BuildState</w:t>
             </w:r>
+            <w:proofErr w:type="spellEnd"/>
           </w:p>
         </w:tc>
         <w:tc>
@@ -1837,6 +1901,7 @@
                 <w:lang w:val="en-US"/>
               </w:rPr>
             </w:pPr>
+            <w:proofErr w:type="spellStart"/>
             <w:r>
               <w:rPr>
                 <w:lang w:val="en-US"/>
@@ -1849,6 +1914,7 @@
               </w:rPr>
               <w:t>ErrorMessages</w:t>
             </w:r>
+            <w:proofErr w:type="spellEnd"/>
           </w:p>
         </w:tc>
         <w:tc>
@@ -1893,12 +1959,14 @@
                 <w:lang w:val="en-US"/>
               </w:rPr>
             </w:pPr>
+            <w:proofErr w:type="spellStart"/>
             <w:r>
               <w:rPr>
                 <w:lang w:val="en-US"/>
               </w:rPr>
               <w:t>BuildAssembly</w:t>
             </w:r>
+            <w:proofErr w:type="spellEnd"/>
           </w:p>
         </w:tc>
         <w:tc>
@@ -1943,36 +2011,88 @@
                 <w:lang w:val="en-US"/>
               </w:rPr>
             </w:pPr>
+            <w:proofErr w:type="spellStart"/>
+            <w:r>
+              <w:rPr>
+                <w:lang w:val="en-US"/>
+              </w:rPr>
+              <w:t>UploadDate</w:t>
+            </w:r>
+            <w:proofErr w:type="spellEnd"/>
+          </w:p>
+        </w:tc>
+        <w:tc>
+          <w:tcPr>
+            <w:tcW w:w="3021" w:type="dxa"/>
+          </w:tcPr>
+          <w:p>
+            <w:pPr>
+              <w:rPr>
+                <w:lang w:val="en-US"/>
+              </w:rPr>
+            </w:pPr>
+            <w:proofErr w:type="spellStart"/>
+            <w:r>
+              <w:rPr>
+                <w:lang w:val="en-US"/>
+              </w:rPr>
+              <w:t>DateTime</w:t>
+            </w:r>
+            <w:proofErr w:type="spellEnd"/>
+          </w:p>
+        </w:tc>
+        <w:tc>
+          <w:tcPr>
+            <w:tcW w:w="3021" w:type="dxa"/>
+          </w:tcPr>
+          <w:p>
+            <w:pPr>
+              <w:rPr>
+                <w:lang w:val="en-US"/>
+              </w:rPr>
+            </w:pPr>
+          </w:p>
+        </w:tc>
+      </w:tr>
+      <w:tr>
+        <w:tc>
+          <w:tcPr>
+            <w:tcW w:w="3020" w:type="dxa"/>
+          </w:tcPr>
+          <w:p>
+            <w:pPr>
+              <w:rPr>
+                <w:lang w:val="en-US"/>
+              </w:rPr>
+            </w:pPr>
+            <w:proofErr w:type="spellStart"/>
             <w:r>
               <w:rPr>
                 <w:lang w:val="en-US"/>
               </w:rPr>
               <w:t>BuildDate</w:t>
             </w:r>
-          </w:p>
-        </w:tc>
-        <w:tc>
-          <w:tcPr>
-            <w:tcW w:w="3021" w:type="dxa"/>
-          </w:tcPr>
-          <w:p>
-            <w:pPr>
-              <w:rPr>
-                <w:lang w:val="en-US"/>
-              </w:rPr>
-            </w:pPr>
-            <w:r>
-              <w:rPr>
-                <w:lang w:val="en-US"/>
-              </w:rPr>
-              <w:t>Date</w:t>
-            </w:r>
-            <w:r>
-              <w:rPr>
-                <w:lang w:val="en-US"/>
-              </w:rPr>
-              <w:t>Time</w:t>
-            </w:r>
+            <w:proofErr w:type="spellEnd"/>
+          </w:p>
+        </w:tc>
+        <w:tc>
+          <w:tcPr>
+            <w:tcW w:w="3021" w:type="dxa"/>
+          </w:tcPr>
+          <w:p>
+            <w:pPr>
+              <w:rPr>
+                <w:lang w:val="en-US"/>
+              </w:rPr>
+            </w:pPr>
+            <w:proofErr w:type="spellStart"/>
+            <w:r>
+              <w:rPr>
+                <w:lang w:val="en-US"/>
+              </w:rPr>
+              <w:t>DateTime</w:t>
+            </w:r>
+            <w:proofErr w:type="spellEnd"/>
           </w:p>
         </w:tc>
         <w:tc>
@@ -2038,12 +2158,14 @@
                 <w:lang w:val="en-US"/>
               </w:rPr>
             </w:pPr>
+            <w:proofErr w:type="spellStart"/>
             <w:r>
               <w:rPr>
                 <w:lang w:val="en-US"/>
               </w:rPr>
               <w:t>ResourceName</w:t>
             </w:r>
+            <w:proofErr w:type="spellEnd"/>
           </w:p>
         </w:tc>
         <w:tc>
@@ -2150,12 +2272,14 @@
                 <w:lang w:val="en-US"/>
               </w:rPr>
             </w:pPr>
+            <w:proofErr w:type="spellStart"/>
             <w:r>
               <w:rPr>
                 <w:lang w:val="en-US"/>
               </w:rPr>
               <w:t>ResourceDescription</w:t>
             </w:r>
+            <w:proofErr w:type="spellEnd"/>
           </w:p>
         </w:tc>
         <w:tc>
@@ -2200,12 +2324,14 @@
                 <w:lang w:val="en-US"/>
               </w:rPr>
             </w:pPr>
+            <w:proofErr w:type="spellStart"/>
             <w:r>
               <w:rPr>
                 <w:lang w:val="en-US"/>
               </w:rPr>
               <w:t>ActiveVersion</w:t>
             </w:r>
+            <w:proofErr w:type="spellEnd"/>
           </w:p>
         </w:tc>
         <w:tc>
@@ -2303,6 +2429,7 @@
           <w:lang w:val="en-US"/>
         </w:rPr>
       </w:pPr>
+      <w:proofErr w:type="spellStart"/>
       <w:r>
         <w:rPr>
           <w:b/>
@@ -2310,6 +2437,7 @@
         </w:rPr>
         <w:t>ResourcesData</w:t>
       </w:r>
+      <w:proofErr w:type="spellEnd"/>
       <w:r>
         <w:rPr>
           <w:lang w:val="en-US"/>
@@ -2339,12 +2467,14 @@
                 <w:lang w:val="en-US"/>
               </w:rPr>
             </w:pPr>
+            <w:proofErr w:type="spellStart"/>
             <w:r>
               <w:rPr>
                 <w:lang w:val="en-US"/>
               </w:rPr>
               <w:t>ResourceName</w:t>
             </w:r>
+            <w:proofErr w:type="spellEnd"/>
           </w:p>
         </w:tc>
         <w:tc>
@@ -2401,12 +2531,14 @@
                 <w:lang w:val="en-US"/>
               </w:rPr>
             </w:pPr>
+            <w:proofErr w:type="spellStart"/>
             <w:r>
               <w:rPr>
                 <w:lang w:val="en-US"/>
               </w:rPr>
               <w:t>ResourceVersion</w:t>
             </w:r>
+            <w:proofErr w:type="spellEnd"/>
           </w:p>
         </w:tc>
         <w:tc>
@@ -2457,12 +2589,14 @@
                 <w:lang w:val="en-US"/>
               </w:rPr>
             </w:pPr>
+            <w:proofErr w:type="spellStart"/>
             <w:r>
               <w:rPr>
                 <w:lang w:val="en-US"/>
               </w:rPr>
               <w:t>ResourceData</w:t>
             </w:r>
+            <w:proofErr w:type="spellEnd"/>
           </w:p>
         </w:tc>
         <w:tc>
@@ -2507,44 +2641,50 @@
                 <w:lang w:val="en-US"/>
               </w:rPr>
             </w:pPr>
+            <w:proofErr w:type="spellStart"/>
             <w:r>
               <w:rPr>
                 <w:lang w:val="en-US"/>
               </w:rPr>
               <w:t>UploadData</w:t>
             </w:r>
-          </w:p>
-        </w:tc>
-        <w:tc>
-          <w:tcPr>
-            <w:tcW w:w="3021" w:type="dxa"/>
-          </w:tcPr>
-          <w:p>
-            <w:pPr>
-              <w:rPr>
-                <w:lang w:val="en-US"/>
-              </w:rPr>
-            </w:pPr>
+            <w:proofErr w:type="spellEnd"/>
+          </w:p>
+        </w:tc>
+        <w:tc>
+          <w:tcPr>
+            <w:tcW w:w="3021" w:type="dxa"/>
+          </w:tcPr>
+          <w:p>
+            <w:pPr>
+              <w:rPr>
+                <w:lang w:val="en-US"/>
+              </w:rPr>
+            </w:pPr>
+            <w:proofErr w:type="spellStart"/>
             <w:r>
               <w:rPr>
                 <w:lang w:val="en-US"/>
               </w:rPr>
               <w:t>DateTime</w:t>
             </w:r>
-          </w:p>
-        </w:tc>
-        <w:tc>
-          <w:tcPr>
-            <w:tcW w:w="3021" w:type="dxa"/>
-          </w:tcPr>
-          <w:p>
-            <w:pPr>
-              <w:rPr>
-                <w:lang w:val="en-US"/>
-              </w:rPr>
-            </w:pPr>
-          </w:p>
-        </w:tc>
+            <w:proofErr w:type="spellEnd"/>
+          </w:p>
+        </w:tc>
+        <w:tc>
+          <w:tcPr>
+            <w:tcW w:w="3021" w:type="dxa"/>
+          </w:tcPr>
+          <w:p>
+            <w:pPr>
+              <w:rPr>
+                <w:lang w:val="en-US"/>
+              </w:rPr>
+            </w:pPr>
+          </w:p>
+        </w:tc>
+        <w:bookmarkStart w:id="0" w:name="_GoBack"/>
+        <w:bookmarkEnd w:id="0"/>
       </w:tr>
     </w:tbl>
     <w:p>
@@ -3405,7 +3545,7 @@
 </file>
 
 <file path=customXml/itemProps1.xml><?xml version="1.0" encoding="utf-8"?>
-<ds:datastoreItem xmlns:ds="http://schemas.openxmlformats.org/officeDocument/2006/customXml" ds:itemID="{ADF24686-D53A-4B7A-8460-BAE3F423D8EB}">
+<ds:datastoreItem xmlns:ds="http://schemas.openxmlformats.org/officeDocument/2006/customXml" ds:itemID="{90F4ABA5-58B9-4E8B-844E-D5CC83185D7B}">
   <ds:schemaRefs>
     <ds:schemaRef ds:uri="http://schemas.openxmlformats.org/officeDocument/2006/bibliography"/>
   </ds:schemaRefs>

</xml_diff>

<commit_message>
* work on database design and server interface description
git-svn-id: https://svn.cryptool.org/CrypTool2/trunk@7550 9b0d660e-8ab2-dd11-ad6d-000c29d71a56
</commit_message>
<xml_diff>
--- a/Documentation/ArchitectureAndDesign/CrypToolStore/CrypToolStoreDatabase - Whitepaper.docx
+++ b/Documentation/ArchitectureAndDesign/CrypToolStore/CrypToolStoreDatabase - Whitepaper.docx
@@ -912,6 +912,58 @@
                 <w:lang w:val="en-US"/>
               </w:rPr>
             </w:pPr>
+            <w:proofErr w:type="spellStart"/>
+            <w:r>
+              <w:rPr>
+                <w:lang w:val="en-US"/>
+              </w:rPr>
+              <w:t>PasswordSalt</w:t>
+            </w:r>
+            <w:proofErr w:type="spellEnd"/>
+          </w:p>
+        </w:tc>
+        <w:tc>
+          <w:tcPr>
+            <w:tcW w:w="2968" w:type="dxa"/>
+          </w:tcPr>
+          <w:p>
+            <w:pPr>
+              <w:rPr>
+                <w:lang w:val="en-US"/>
+              </w:rPr>
+            </w:pPr>
+            <w:r>
+              <w:rPr>
+                <w:lang w:val="en-US"/>
+              </w:rPr>
+              <w:t>Varchar (50)</w:t>
+            </w:r>
+          </w:p>
+        </w:tc>
+        <w:tc>
+          <w:tcPr>
+            <w:tcW w:w="2968" w:type="dxa"/>
+          </w:tcPr>
+          <w:p>
+            <w:pPr>
+              <w:rPr>
+                <w:lang w:val="en-US"/>
+              </w:rPr>
+            </w:pPr>
+          </w:p>
+        </w:tc>
+      </w:tr>
+      <w:tr>
+        <w:tc>
+          <w:tcPr>
+            <w:tcW w:w="3126" w:type="dxa"/>
+          </w:tcPr>
+          <w:p>
+            <w:pPr>
+              <w:rPr>
+                <w:lang w:val="en-US"/>
+              </w:rPr>
+            </w:pPr>
             <w:r>
               <w:rPr>
                 <w:lang w:val="en-US"/>
@@ -947,6 +999,58 @@
                 <w:lang w:val="en-US"/>
               </w:rPr>
               <w:t>0)</w:t>
+            </w:r>
+          </w:p>
+        </w:tc>
+        <w:tc>
+          <w:tcPr>
+            <w:tcW w:w="2968" w:type="dxa"/>
+          </w:tcPr>
+          <w:p>
+            <w:pPr>
+              <w:rPr>
+                <w:lang w:val="en-US"/>
+              </w:rPr>
+            </w:pPr>
+          </w:p>
+        </w:tc>
+      </w:tr>
+      <w:tr>
+        <w:tc>
+          <w:tcPr>
+            <w:tcW w:w="3126" w:type="dxa"/>
+          </w:tcPr>
+          <w:p>
+            <w:pPr>
+              <w:rPr>
+                <w:lang w:val="en-US"/>
+              </w:rPr>
+            </w:pPr>
+            <w:proofErr w:type="spellStart"/>
+            <w:r>
+              <w:rPr>
+                <w:lang w:val="en-US"/>
+              </w:rPr>
+              <w:t>IsAdmin</w:t>
+            </w:r>
+            <w:proofErr w:type="spellEnd"/>
+          </w:p>
+        </w:tc>
+        <w:tc>
+          <w:tcPr>
+            <w:tcW w:w="2968" w:type="dxa"/>
+          </w:tcPr>
+          <w:p>
+            <w:pPr>
+              <w:rPr>
+                <w:lang w:val="en-US"/>
+              </w:rPr>
+            </w:pPr>
+            <w:r>
+              <w:rPr>
+                <w:lang w:val="en-US"/>
+              </w:rPr>
+              <w:t>Varchar (1)</w:t>
             </w:r>
           </w:p>
         </w:tc>
@@ -1559,6 +1663,8 @@
             </w:pPr>
           </w:p>
         </w:tc>
+        <w:bookmarkStart w:id="0" w:name="_GoBack"/>
+        <w:bookmarkEnd w:id="0"/>
       </w:tr>
     </w:tbl>
     <w:p>
@@ -2683,8 +2789,6 @@
             </w:pPr>
           </w:p>
         </w:tc>
-        <w:bookmarkStart w:id="0" w:name="_GoBack"/>
-        <w:bookmarkEnd w:id="0"/>
       </w:tr>
     </w:tbl>
     <w:p>
@@ -3545,7 +3649,7 @@
 </file>
 
 <file path=customXml/itemProps1.xml><?xml version="1.0" encoding="utf-8"?>
-<ds:datastoreItem xmlns:ds="http://schemas.openxmlformats.org/officeDocument/2006/customXml" ds:itemID="{90F4ABA5-58B9-4E8B-844E-D5CC83185D7B}">
+<ds:datastoreItem xmlns:ds="http://schemas.openxmlformats.org/officeDocument/2006/customXml" ds:itemID="{6204E607-3AD2-4875-B5BF-607E6BAF0F2C}">
   <ds:schemaRefs>
     <ds:schemaRef ds:uri="http://schemas.openxmlformats.org/officeDocument/2006/bibliography"/>
   </ds:schemaRefs>

</xml_diff>